<commit_message>
update to do list and lo1 - lo2 - lo3
</commit_message>
<xml_diff>
--- a/docs/Unit Assignment Checklist for (LO3).docx
+++ b/docs/Unit Assignment Checklist for (LO3).docx
@@ -472,7 +472,6 @@
                 <w:listItem w:displayText="stylesheet" w:value="stylesheet"/>
               </w:dropDownList>
             </w:sdtPr>
-            <w:sdtEndPr/>
             <w:sdtContent>
               <w:p>
                 <w:pPr>
@@ -493,7 +492,6 @@
               <w:placeholder>
                 <w:docPart w:val="F1CD9917AAE64897833C66F732E4A127"/>
               </w:placeholder>
-              <w:showingPlcHdr/>
               <w:dropDownList>
                 <w:listItem w:value="Choose an item."/>
                 <w:listItem w:displayText="All" w:value="All"/>
@@ -504,17 +502,13 @@
                 <w:listItem w:displayText="stylesheet" w:value="stylesheet"/>
               </w:dropDownList>
             </w:sdtPr>
-            <w:sdtEndPr/>
             <w:sdtContent>
               <w:p>
                 <w:pPr>
                   <w:jc w:val="center"/>
                 </w:pPr>
                 <w:r>
-                  <w:rPr>
-                    <w:rStyle w:val="PlaceholderText"/>
-                  </w:rPr>
-                  <w:t>Choose an item.</w:t>
+                  <w:t>All</w:t>
                 </w:r>
               </w:p>
             </w:sdtContent>
@@ -525,7 +519,6 @@
               <w:placeholder>
                 <w:docPart w:val="F9CCAEB872964195AA425B318727924C"/>
               </w:placeholder>
-              <w:showingPlcHdr/>
               <w:dropDownList>
                 <w:listItem w:value="Choose an item."/>
                 <w:listItem w:displayText="All" w:value="All"/>
@@ -536,17 +529,13 @@
                 <w:listItem w:displayText="stylesheet" w:value="stylesheet"/>
               </w:dropDownList>
             </w:sdtPr>
-            <w:sdtEndPr/>
             <w:sdtContent>
               <w:p>
                 <w:pPr>
                   <w:jc w:val="center"/>
                 </w:pPr>
                 <w:r>
-                  <w:rPr>
-                    <w:rStyle w:val="PlaceholderText"/>
-                  </w:rPr>
-                  <w:t>Choose an item.</w:t>
+                  <w:t>All</w:t>
                 </w:r>
               </w:p>
             </w:sdtContent>
@@ -557,7 +546,6 @@
               <w:placeholder>
                 <w:docPart w:val="A976B5F50CF649DFBF506F437338B15A"/>
               </w:placeholder>
-              <w:showingPlcHdr/>
               <w:dropDownList>
                 <w:listItem w:value="Choose an item."/>
                 <w:listItem w:displayText="All" w:value="All"/>
@@ -568,17 +556,13 @@
                 <w:listItem w:displayText="stylesheet" w:value="stylesheet"/>
               </w:dropDownList>
             </w:sdtPr>
-            <w:sdtEndPr/>
             <w:sdtContent>
               <w:p>
                 <w:pPr>
                   <w:jc w:val="center"/>
                 </w:pPr>
                 <w:r>
-                  <w:rPr>
-                    <w:rStyle w:val="PlaceholderText"/>
-                  </w:rPr>
-                  <w:t>Choose an item.</w:t>
+                  <w:t>All</w:t>
                 </w:r>
               </w:p>
             </w:sdtContent>
@@ -600,7 +584,6 @@
                 <w:listItem w:displayText="stylesheet" w:value="stylesheet"/>
               </w:dropDownList>
             </w:sdtPr>
-            <w:sdtEndPr/>
             <w:sdtContent>
               <w:p>
                 <w:pPr>
@@ -632,7 +615,6 @@
                 <w:listItem w:displayText="stylesheet" w:value="stylesheet"/>
               </w:dropDownList>
             </w:sdtPr>
-            <w:sdtEndPr/>
             <w:sdtContent>
               <w:p>
                 <w:pPr>
@@ -695,7 +677,6 @@
                 <w14:uncheckedState w14:val="2610" w14:font="MS Gothic"/>
               </w14:checkbox>
             </w:sdtPr>
-            <w:sdtEndPr/>
             <w:sdtContent>
               <w:p>
                 <w:pPr>
@@ -714,12 +695,11 @@
             <w:sdtPr>
               <w:id w:val="-457487483"/>
               <w14:checkbox>
-                <w14:checked w14:val="0"/>
+                <w14:checked w14:val="1"/>
                 <w14:checkedState w14:val="2612" w14:font="MS Gothic"/>
                 <w14:uncheckedState w14:val="2610" w14:font="MS Gothic"/>
               </w14:checkbox>
             </w:sdtPr>
-            <w:sdtEndPr/>
             <w:sdtContent>
               <w:p>
                 <w:pPr>
@@ -729,7 +709,7 @@
                   <w:rPr>
                     <w:rFonts w:ascii="MS Gothic" w:eastAsia="MS Gothic" w:hAnsi="MS Gothic" w:hint="eastAsia"/>
                   </w:rPr>
-                  <w:t>☐</w:t>
+                  <w:t>☒</w:t>
                 </w:r>
               </w:p>
             </w:sdtContent>
@@ -738,12 +718,11 @@
             <w:sdtPr>
               <w:id w:val="-1688056004"/>
               <w14:checkbox>
-                <w14:checked w14:val="0"/>
+                <w14:checked w14:val="1"/>
                 <w14:checkedState w14:val="2612" w14:font="MS Gothic"/>
                 <w14:uncheckedState w14:val="2610" w14:font="MS Gothic"/>
               </w14:checkbox>
             </w:sdtPr>
-            <w:sdtEndPr/>
             <w:sdtContent>
               <w:p>
                 <w:pPr>
@@ -753,7 +732,7 @@
                   <w:rPr>
                     <w:rFonts w:ascii="MS Gothic" w:eastAsia="MS Gothic" w:hAnsi="MS Gothic" w:hint="eastAsia"/>
                   </w:rPr>
-                  <w:t>☐</w:t>
+                  <w:t>☒</w:t>
                 </w:r>
               </w:p>
             </w:sdtContent>
@@ -762,12 +741,11 @@
             <w:sdtPr>
               <w:id w:val="-1326812992"/>
               <w14:checkbox>
-                <w14:checked w14:val="0"/>
+                <w14:checked w14:val="1"/>
                 <w14:checkedState w14:val="2612" w14:font="MS Gothic"/>
                 <w14:uncheckedState w14:val="2610" w14:font="MS Gothic"/>
               </w14:checkbox>
             </w:sdtPr>
-            <w:sdtEndPr/>
             <w:sdtContent>
               <w:p>
                 <w:pPr>
@@ -777,7 +755,7 @@
                   <w:rPr>
                     <w:rFonts w:ascii="MS Gothic" w:eastAsia="MS Gothic" w:hAnsi="MS Gothic" w:hint="eastAsia"/>
                   </w:rPr>
-                  <w:t>☐</w:t>
+                  <w:t>☒</w:t>
                 </w:r>
               </w:p>
             </w:sdtContent>
@@ -791,7 +769,6 @@
                 <w14:uncheckedState w14:val="2610" w14:font="MS Gothic"/>
               </w14:checkbox>
             </w:sdtPr>
-            <w:sdtEndPr/>
             <w:sdtContent>
               <w:p>
                 <w:pPr>
@@ -815,7 +792,6 @@
                 <w14:uncheckedState w14:val="2610" w14:font="MS Gothic"/>
               </w14:checkbox>
             </w:sdtPr>
-            <w:sdtEndPr/>
             <w:sdtContent>
               <w:p>
                 <w:pPr>
@@ -1103,7 +1079,6 @@
                 <w:listItem w:displayText="stylesheet" w:value="stylesheet"/>
               </w:dropDownList>
             </w:sdtPr>
-            <w:sdtEndPr/>
             <w:sdtContent>
               <w:p>
                 <w:pPr>
@@ -1135,7 +1110,6 @@
                 <w:listItem w:displayText="stylesheet" w:value="stylesheet"/>
               </w:dropDownList>
             </w:sdtPr>
-            <w:sdtEndPr/>
             <w:sdtContent>
               <w:p>
                 <w:pPr>
@@ -1167,7 +1141,6 @@
                 <w:listItem w:displayText="stylesheet" w:value="stylesheet"/>
               </w:dropDownList>
             </w:sdtPr>
-            <w:sdtEndPr/>
             <w:sdtContent>
               <w:p>
                 <w:pPr>
@@ -1199,7 +1172,6 @@
                 <w:listItem w:displayText="stylesheet" w:value="stylesheet"/>
               </w:dropDownList>
             </w:sdtPr>
-            <w:sdtEndPr/>
             <w:sdtContent>
               <w:p>
                 <w:pPr>
@@ -1258,7 +1230,6 @@
                 <w14:uncheckedState w14:val="2610" w14:font="MS Gothic"/>
               </w14:checkbox>
             </w:sdtPr>
-            <w:sdtEndPr/>
             <w:sdtContent>
               <w:p>
                 <w:pPr>
@@ -1282,7 +1253,6 @@
                 <w14:uncheckedState w14:val="2610" w14:font="MS Gothic"/>
               </w14:checkbox>
             </w:sdtPr>
-            <w:sdtEndPr/>
             <w:sdtContent>
               <w:p>
                 <w:pPr>
@@ -1306,7 +1276,6 @@
                 <w14:uncheckedState w14:val="2610" w14:font="MS Gothic"/>
               </w14:checkbox>
             </w:sdtPr>
-            <w:sdtEndPr/>
             <w:sdtContent>
               <w:p>
                 <w:pPr>
@@ -1330,7 +1299,6 @@
                 <w14:uncheckedState w14:val="2610" w14:font="MS Gothic"/>
               </w14:checkbox>
             </w:sdtPr>
-            <w:sdtEndPr/>
             <w:sdtContent>
               <w:p>
                 <w:pPr>
@@ -1404,7 +1372,21 @@
                   <w:rStyle w:val="Hyperlink"/>
                   <w:rFonts w:asciiTheme="minorHAnsi" w:hAnsiTheme="minorHAnsi"/>
                 </w:rPr>
-                <w:t>https://www.w3schools.com/graphics/</w:t>
+                <w:t>https://www.w3schools.com/grap</w:t>
+              </w:r>
+              <w:r>
+                <w:rPr>
+                  <w:rStyle w:val="Hyperlink"/>
+                  <w:rFonts w:asciiTheme="minorHAnsi" w:hAnsiTheme="minorHAnsi"/>
+                </w:rPr>
+                <w:t>h</w:t>
+              </w:r>
+              <w:r>
+                <w:rPr>
+                  <w:rStyle w:val="Hyperlink"/>
+                  <w:rFonts w:asciiTheme="minorHAnsi" w:hAnsiTheme="minorHAnsi"/>
+                </w:rPr>
+                <w:t>ics/</w:t>
               </w:r>
             </w:hyperlink>
           </w:p>
@@ -1553,7 +1535,6 @@
                 <w:listItem w:displayText="stylesheet" w:value="stylesheet"/>
               </w:dropDownList>
             </w:sdtPr>
-            <w:sdtEndPr/>
             <w:sdtContent>
               <w:p>
                 <w:pPr>
@@ -1602,7 +1583,6 @@
                 <w14:uncheckedState w14:val="2610" w14:font="MS Gothic"/>
               </w14:checkbox>
             </w:sdtPr>
-            <w:sdtEndPr/>
             <w:sdtContent>
               <w:p>
                 <w:pPr>
@@ -1661,7 +1641,6 @@
                 <w:showingPlcHdr/>
                 <w:text/>
               </w:sdtPr>
-              <w:sdtEndPr/>
               <w:sdtContent>
                 <w:r>
                   <w:rPr>
@@ -1731,7 +1710,6 @@
                 <w:showingPlcHdr/>
                 <w:text/>
               </w:sdtPr>
-              <w:sdtEndPr/>
               <w:sdtContent>
                 <w:r>
                   <w:rPr>
@@ -1806,7 +1784,6 @@
                   <w:calendar w:val="gregorian"/>
                 </w:date>
               </w:sdtPr>
-              <w:sdtEndPr/>
               <w:sdtContent>
                 <w:r>
                   <w:rPr>
@@ -1874,7 +1851,6 @@
                 <w14:uncheckedState w14:val="2610" w14:font="MS Gothic"/>
               </w14:checkbox>
             </w:sdtPr>
-            <w:sdtEndPr/>
             <w:sdtContent>
               <w:p>
                 <w:pPr>
@@ -3124,6 +3100,18 @@
       <w:color w:val="666666"/>
     </w:rPr>
   </w:style>
+  <w:style w:type="character" w:styleId="FollowedHyperlink">
+    <w:name w:val="FollowedHyperlink"/>
+    <w:basedOn w:val="DefaultParagraphFont"/>
+    <w:uiPriority w:val="99"/>
+    <w:semiHidden/>
+    <w:unhideWhenUsed/>
+    <w:rsid w:val="00C0203C"/>
+    <w:rPr>
+      <w:color w:val="96607D" w:themeColor="followedHyperlink"/>
+      <w:u w:val="single"/>
+    </w:rPr>
+  </w:style>
 </w:styles>
 </file>
 
@@ -3583,7 +3571,9 @@
     <w:rsidRoot w:val="00264F9C"/>
     <w:rsid w:val="00110BA3"/>
     <w:rsid w:val="00264F9C"/>
+    <w:rsid w:val="00435249"/>
     <w:rsid w:val="005C58B2"/>
+    <w:rsid w:val="008577D9"/>
     <w:rsid w:val="00C94F16"/>
   </w:rsids>
   <m:mathPr>

</xml_diff>

<commit_message>
LO2 and LO3 updated
</commit_message>
<xml_diff>
--- a/docs/Unit Assignment Checklist for (LO3).docx
+++ b/docs/Unit Assignment Checklist for (LO3).docx
@@ -1056,7 +1056,6 @@
               <w:placeholder>
                 <w:docPart w:val="04BB96C542AC4CEFB185E301A173DFAB"/>
               </w:placeholder>
-              <w:showingPlcHdr/>
               <w:dropDownList>
                 <w:listItem w:value="Choose an item."/>
                 <w:listItem w:displayText="All" w:value="All"/>
@@ -1073,10 +1072,7 @@
                   <w:jc w:val="center"/>
                 </w:pPr>
                 <w:r>
-                  <w:rPr>
-                    <w:rStyle w:val="PlaceholderText"/>
-                  </w:rPr>
-                  <w:t>Choose an item.</w:t>
+                  <w:t>gallery</w:t>
                 </w:r>
               </w:p>
             </w:sdtContent>
@@ -1087,7 +1083,6 @@
               <w:placeholder>
                 <w:docPart w:val="C051CF6EEACA4A4C82717F5CBB8EB6AE"/>
               </w:placeholder>
-              <w:showingPlcHdr/>
               <w:dropDownList>
                 <w:listItem w:value="Choose an item."/>
                 <w:listItem w:displayText="All" w:value="All"/>
@@ -1104,10 +1099,7 @@
                   <w:jc w:val="center"/>
                 </w:pPr>
                 <w:r>
-                  <w:rPr>
-                    <w:rStyle w:val="PlaceholderText"/>
-                  </w:rPr>
-                  <w:t>Choose an item.</w:t>
+                  <w:t>All</w:t>
                 </w:r>
               </w:p>
             </w:sdtContent>
@@ -1145,7 +1137,6 @@
               <w:placeholder>
                 <w:docPart w:val="3E9723982E5847F4BDB12DF19941815D"/>
               </w:placeholder>
-              <w:showingPlcHdr/>
               <w:dropDownList>
                 <w:listItem w:value="Choose an item."/>
                 <w:listItem w:displayText="All" w:value="All"/>
@@ -1162,10 +1153,7 @@
                   <w:jc w:val="center"/>
                 </w:pPr>
                 <w:r>
-                  <w:rPr>
-                    <w:rStyle w:val="PlaceholderText"/>
-                  </w:rPr>
-                  <w:t>Choose an item.</w:t>
+                  <w:t>home</w:t>
                 </w:r>
               </w:p>
             </w:sdtContent>
@@ -1494,7 +1482,6 @@
               <w:placeholder>
                 <w:docPart w:val="C4435BEC27AA40B182807D696FA045AF"/>
               </w:placeholder>
-              <w:showingPlcHdr/>
               <w:dropDownList>
                 <w:listItem w:value="Choose an item."/>
                 <w:listItem w:displayText="All" w:value="All"/>
@@ -1511,10 +1498,7 @@
                   <w:jc w:val="center"/>
                 </w:pPr>
                 <w:r>
-                  <w:rPr>
-                    <w:rStyle w:val="PlaceholderText"/>
-                  </w:rPr>
-                  <w:t>Choose an item.</w:t>
+                  <w:t>All</w:t>
                 </w:r>
               </w:p>
             </w:sdtContent>
@@ -3497,12 +3481,14 @@
     <w:sig w:usb0="00000000" w:usb1="10000000" w:usb2="00000000" w:usb3="00000000" w:csb0="80000000" w:csb1="00000000"/>
   </w:font>
   <w:font w:name="Aptos">
+    <w:altName w:val="Calibri"/>
     <w:charset w:val="00"/>
     <w:family w:val="swiss"/>
     <w:pitch w:val="variable"/>
     <w:sig w:usb0="20000287" w:usb1="00000003" w:usb2="00000000" w:usb3="00000000" w:csb0="0000019F" w:csb1="00000000"/>
   </w:font>
   <w:font w:name="Aptos Display">
+    <w:altName w:val="Calibri"/>
     <w:charset w:val="00"/>
     <w:family w:val="swiss"/>
     <w:pitch w:val="variable"/>
@@ -3551,7 +3537,9 @@
     <w:rsid w:val="003766AB"/>
     <w:rsid w:val="003F1430"/>
     <w:rsid w:val="00435249"/>
+    <w:rsid w:val="004C661D"/>
     <w:rsid w:val="005C58B2"/>
+    <w:rsid w:val="007D2E16"/>
     <w:rsid w:val="008577D9"/>
     <w:rsid w:val="00C94F16"/>
   </w:rsids>

</xml_diff>